<commit_message>
Añadido Patrón Proxy y actualizado .gitignore
</commit_message>
<xml_diff>
--- a/Proyecto Final DPOO y DIP.docx
+++ b/Proyecto Final DPOO y DIP.docx
@@ -9011,6 +9011,66 @@
     </w:p>
     <w:p>
       <w:pPr>
+        <w:rPr>
+          <w:lang w:val="es-US"/>
+        </w:rPr>
+      </w:pPr>
+      <w:r>
+        <w:rPr>
+          <w:noProof/>
+        </w:rPr>
+        <w:drawing>
+          <wp:inline distT="0" distB="0" distL="0" distR="0">
+            <wp:extent cx="3905250" cy="3905250"/>
+            <wp:effectExtent l="0" t="0" r="0" b="0"/>
+            <wp:docPr id="3" name="Imagen 3" descr="D:\Escuela\2do Año\[DPOO] Diseño y Programacion Orientada a Objetos\Proyecto FInal\Builder.png"/>
+            <wp:cNvGraphicFramePr>
+              <a:graphicFrameLocks xmlns:a="http://schemas.openxmlformats.org/drawingml/2006/main" noChangeAspect="1"/>
+            </wp:cNvGraphicFramePr>
+            <a:graphic xmlns:a="http://schemas.openxmlformats.org/drawingml/2006/main">
+              <a:graphicData uri="http://schemas.openxmlformats.org/drawingml/2006/picture">
+                <pic:pic xmlns:pic="http://schemas.openxmlformats.org/drawingml/2006/picture">
+                  <pic:nvPicPr>
+                    <pic:cNvPr id="0" name="Picture 2" descr="D:\Escuela\2do Año\[DPOO] Diseño y Programacion Orientada a Objetos\Proyecto FInal\Builder.png"/>
+                    <pic:cNvPicPr>
+                      <a:picLocks noChangeAspect="1" noChangeArrowheads="1"/>
+                    </pic:cNvPicPr>
+                  </pic:nvPicPr>
+                  <pic:blipFill>
+                    <a:blip r:embed="rId9">
+                      <a:extLst>
+                        <a:ext uri="{28A0092B-C50C-407E-A947-70E740481C1C}">
+                          <a14:useLocalDpi xmlns:a14="http://schemas.microsoft.com/office/drawing/2010/main" val="0"/>
+                        </a:ext>
+                      </a:extLst>
+                    </a:blip>
+                    <a:srcRect/>
+                    <a:stretch>
+                      <a:fillRect/>
+                    </a:stretch>
+                  </pic:blipFill>
+                  <pic:spPr bwMode="auto">
+                    <a:xfrm>
+                      <a:off x="0" y="0"/>
+                      <a:ext cx="3905250" cy="3905250"/>
+                    </a:xfrm>
+                    <a:prstGeom prst="rect">
+                      <a:avLst/>
+                    </a:prstGeom>
+                    <a:noFill/>
+                    <a:ln>
+                      <a:noFill/>
+                    </a:ln>
+                  </pic:spPr>
+                </pic:pic>
+              </a:graphicData>
+            </a:graphic>
+          </wp:inline>
+        </w:drawing>
+      </w:r>
+    </w:p>
+    <w:p>
+      <w:pPr>
         <w:pStyle w:val="Ttulo3"/>
         <w:rPr>
           <w:lang w:val="en-001"/>
@@ -9029,6 +9089,83 @@
           <w:lang w:val="en-001"/>
         </w:rPr>
       </w:pPr>
+      <w:r>
+        <w:rPr>
+          <w:lang w:val="es-US"/>
+        </w:rPr>
+        <w:t> </w:t>
+      </w:r>
+      <w:r>
+        <w:rPr>
+          <w:lang w:val="en-001"/>
+        </w:rPr>
+        <w:t>E</w:t>
+      </w:r>
+      <w:r>
+        <w:rPr>
+          <w:lang w:val="es-US"/>
+        </w:rPr>
+        <w:t xml:space="preserve">l patrón de diseño Factory Method consiste </w:t>
+      </w:r>
+      <w:r>
+        <w:rPr>
+          <w:lang w:val="en-001"/>
+        </w:rPr>
+        <w:t>en definir una interfaz para la creación de un objeto, pero permite que las subclases decidan cuál de de las clases instanciar.</w:t>
+      </w:r>
+    </w:p>
+    <w:p>
+      <w:pPr>
+        <w:rPr>
+          <w:lang w:val="en-001"/>
+        </w:rPr>
+      </w:pPr>
+      <w:r>
+        <w:rPr>
+          <w:lang w:val="en-001"/>
+        </w:rPr>
+        <w:t xml:space="preserve">En esta situación particular se utiliza para instanciar las ventanas de la interfaz gráfica. La clase principal Application manda a instanciar una ventana, sin embargo </w:t>
+      </w:r>
+      <w:r>
+        <w:rPr>
+          <w:lang w:val="en-001"/>
+        </w:rPr>
+        <w:lastRenderedPageBreak/>
+        <w:t>es la subclase de la clase fábrica quién sabe exactamente que ventana concreta instanciar.</w:t>
+      </w:r>
+    </w:p>
+    <w:p>
+      <w:pPr>
+        <w:rPr>
+          <w:lang w:val="en-001"/>
+        </w:rPr>
+      </w:pPr>
+      <w:r>
+        <w:rPr>
+          <w:lang w:val="en-001"/>
+        </w:rPr>
+        <w:t xml:space="preserve">Este método aparece debido a la necesidad de encontrar una forma de crear eficientemente las interfaces gráficas, evitando el tener que pasarle como parámetro a cada ventana toda la información de la aplicación. </w:t>
+      </w:r>
+      <w:r>
+        <w:rPr>
+          <w:lang w:val="en-001"/>
+        </w:rPr>
+        <w:t xml:space="preserve">Para esto se implementó un diseño que permite controlar la instanciación de ventanas desde la clase principal que se encarga de controlar el flujo del programa, en este caso la clase Application. Sin embargo, este método implicaba una gran cantidad de condicionales para tratar cada ventana además de la dificultad a la hora de añadir una nueva ventana. </w:t>
+      </w:r>
+    </w:p>
+    <w:p>
+      <w:pPr>
+        <w:rPr>
+          <w:u w:val="single"/>
+          <w:lang w:val="en-001"/>
+        </w:rPr>
+      </w:pPr>
+      <w:r>
+        <w:rPr>
+          <w:lang w:val="en-001"/>
+        </w:rPr>
+        <w:t xml:space="preserve">Al aplicar el patrón Factory Method esta tarea se simplifica muchísimo ya que la clase cliente, Application, no necesita conocer que ventana específica está creando. En su lugar se utiliza el polimorfismo para tratar a todos las ventanas y sus creadores como un solo tipo de objeto, delegando a cada subclase creadora la tarea de implementar la ventana correspodiente. </w:t>
+      </w:r>
       <w:bookmarkStart w:id="11" w:name="_GoBack"/>
       <w:bookmarkEnd w:id="11"/>
     </w:p>
@@ -9180,8 +9317,8 @@
       </w:pPr>
     </w:p>
     <w:sectPr>
-      <w:headerReference w:type="default" r:id="rId9"/>
-      <w:footerReference w:type="default" r:id="rId10"/>
+      <w:headerReference w:type="default" r:id="rId10"/>
+      <w:footerReference w:type="default" r:id="rId11"/>
       <w:pgSz w:w="12240" w:h="15840"/>
       <w:pgMar w:top="1417" w:right="1701" w:bottom="1417" w:left="1701" w:header="720" w:footer="720" w:gutter="0"/>
       <w:pgNumType w:start="1"/>
@@ -9257,7 +9394,7 @@
             <w:noProof/>
             <w:lang w:val="es-ES"/>
           </w:rPr>
-          <w:t>13</w:t>
+          <w:t>17</w:t>
         </w:r>
         <w:r>
           <w:fldChar w:fldCharType="end"/>
@@ -10000,7 +10137,6 @@
   <w:style w:type="character" w:default="1" w:styleId="Fuentedeprrafopredeter">
     <w:name w:val="Default Paragraph Font"/>
     <w:uiPriority w:val="1"/>
-    <w:semiHidden/>
     <w:unhideWhenUsed/>
   </w:style>
   <w:style w:type="table" w:default="1" w:styleId="Tablanormal">
@@ -10475,7 +10611,7 @@
 </file>
 
 <file path=customXml/itemProps1.xml><?xml version="1.0" encoding="utf-8"?>
-<ds:datastoreItem xmlns:ds="http://schemas.openxmlformats.org/officeDocument/2006/customXml" ds:itemID="{CE09FCCD-A235-4EFA-85C7-3B842644BBFF}">
+<ds:datastoreItem xmlns:ds="http://schemas.openxmlformats.org/officeDocument/2006/customXml" ds:itemID="{F75BE182-28DF-400C-B0E9-0EFC7631BA41}">
   <ds:schemaRefs>
     <ds:schemaRef ds:uri="http://schemas.openxmlformats.org/officeDocument/2006/bibliography"/>
   </ds:schemaRefs>

</xml_diff>